<commit_message>
Bestand aangepast (Functioneel ontwerp)
</commit_message>
<xml_diff>
--- a/functioneelOntwerp_AgeOfWar.docx
+++ b/functioneelOntwerp_AgeOfWar.docx
@@ -3466,6 +3466,7 @@
                                 <w:calendar w:val="gregorian"/>
                               </w:date>
                             </w:sdtPr>
+                            <w:sdtEndPr/>
                             <w:sdtContent>
                               <w:p>
                                 <w:pPr>
@@ -3810,6 +3811,7 @@
                               <w:dataBinding w:prefixMappings="xmlns:ns0='http://purl.org/dc/elements/1.1/' xmlns:ns1='http://schemas.openxmlformats.org/package/2006/metadata/core-properties' " w:xpath="/ns1:coreProperties[1]/ns0:title[1]" w:storeItemID="{6C3C8BC8-F283-45AE-878A-BAB7291924A1}"/>
                               <w:text/>
                             </w:sdtPr>
+                            <w:sdtEndPr/>
                             <w:sdtContent>
                               <w:r>
                                 <w:rPr>
@@ -3845,6 +3847,7 @@
                               <w:dataBinding w:prefixMappings="xmlns:ns0='http://purl.org/dc/elements/1.1/' xmlns:ns1='http://schemas.openxmlformats.org/package/2006/metadata/core-properties' " w:xpath="/ns1:coreProperties[1]/ns0:subject[1]" w:storeItemID="{6C3C8BC8-F283-45AE-878A-BAB7291924A1}"/>
                               <w:text/>
                             </w:sdtPr>
+                            <w:sdtEndPr/>
                             <w:sdtContent>
                               <w:r>
                                 <w:rPr>
@@ -3918,12 +3921,7 @@
             <w:pStyle w:val="Kopvaninhoudsopgave"/>
           </w:pPr>
           <w:r>
-            <w:t>Inhoudso</w:t>
-          </w:r>
-          <w:bookmarkStart w:id="0" w:name="_GoBack"/>
-          <w:bookmarkEnd w:id="0"/>
-          <w:r>
-            <w:t>pgave</w:t>
+            <w:t>Inhoudsopgave</w:t>
           </w:r>
         </w:p>
         <w:p>
@@ -4733,12 +4731,12 @@
           <w:numId w:val="2"/>
         </w:numPr>
       </w:pPr>
-      <w:bookmarkStart w:id="1" w:name="_Toc509300874"/>
+      <w:bookmarkStart w:id="0" w:name="_Toc509300874"/>
       <w:r>
         <w:lastRenderedPageBreak/>
         <w:t>Versiebeheer</w:t>
       </w:r>
-      <w:bookmarkEnd w:id="1"/>
+      <w:bookmarkEnd w:id="0"/>
     </w:p>
     <w:tbl>
       <w:tblPr>
@@ -4880,22 +4878,12 @@
           <w:numId w:val="2"/>
         </w:numPr>
       </w:pPr>
-      <w:bookmarkStart w:id="2" w:name="_Toc509300875"/>
-      <w:commentRangeStart w:id="3"/>
+      <w:bookmarkStart w:id="1" w:name="_Toc509300875"/>
       <w:r>
         <w:lastRenderedPageBreak/>
         <w:t>Inleiding</w:t>
       </w:r>
-      <w:commentRangeEnd w:id="3"/>
-      <w:r>
-        <w:rPr>
-          <w:rStyle w:val="Verwijzingopmerking"/>
-          <w:rFonts w:asciiTheme="minorHAnsi" w:eastAsiaTheme="minorHAnsi" w:hAnsiTheme="minorHAnsi" w:cstheme="minorBidi"/>
-          <w:color w:val="auto"/>
-        </w:rPr>
-        <w:commentReference w:id="3"/>
-      </w:r>
-      <w:bookmarkEnd w:id="2"/>
+      <w:bookmarkEnd w:id="1"/>
     </w:p>
     <w:p>
       <w:pPr>
@@ -4903,6 +4891,15 @@
       </w:pPr>
       <w:r>
         <w:t>Binnen dit document zijn alle functionaliteiten beschreven, samen met de wereld en de schermontwerpen.</w:t>
+      </w:r>
+      <w:r>
+        <w:t xml:space="preserve"> We maken deze game uit opdracht van school. Hierbij is het de bedoeling, om door middel van een aangeleverde Game-engine je game te maken. Dit moet uiteraard aan de hand van Object </w:t>
+      </w:r>
+      <w:r>
+        <w:t>Georiënteerd</w:t>
+      </w:r>
+      <w:r>
+        <w:t xml:space="preserve"> programmeren gebeuren. Wij hebben voor een ‘Tower Defence’ game gekozen, waar we in onze jeugdjaren erg veel plezier van hebben gehad. </w:t>
       </w:r>
       <w:r>
         <w:br w:type="page"/>
@@ -4916,12 +4913,12 @@
           <w:numId w:val="2"/>
         </w:numPr>
       </w:pPr>
-      <w:bookmarkStart w:id="4" w:name="_Toc509300876"/>
+      <w:bookmarkStart w:id="2" w:name="_Toc509300876"/>
       <w:r>
         <w:lastRenderedPageBreak/>
         <w:t>Het spel</w:t>
       </w:r>
-      <w:bookmarkEnd w:id="4"/>
+      <w:bookmarkEnd w:id="2"/>
     </w:p>
     <w:p>
       <w:pPr>
@@ -4935,19 +4932,7 @@
           <w:rPr>
             <w:rStyle w:val="Hyperlink"/>
           </w:rPr>
-          <w:t>Age o</w:t>
-        </w:r>
-        <w:r>
-          <w:rPr>
-            <w:rStyle w:val="Hyperlink"/>
-          </w:rPr>
-          <w:t>f</w:t>
-        </w:r>
-        <w:r>
-          <w:rPr>
-            <w:rStyle w:val="Hyperlink"/>
-          </w:rPr>
-          <w:t xml:space="preserve"> War</w:t>
+          <w:t>Age of War</w:t>
         </w:r>
       </w:hyperlink>
       <w:r>
@@ -4961,6 +4946,24 @@
       </w:r>
       <w:r>
         <w:t xml:space="preserve"> en win Age of War 2.0!</w:t>
+      </w:r>
+      <w:r>
+        <w:t xml:space="preserve"> </w:t>
+      </w:r>
+      <w:r>
+        <w:t xml:space="preserve">Het spel varieert zich, doordat je verschillende karakters in kunt zetten. </w:t>
+      </w:r>
+      <w:r>
+        <w:t>Je speelt op een zombie-map. (</w:t>
+      </w:r>
+      <w:r>
+        <w:rPr>
+          <w:u w:val="single"/>
+        </w:rPr>
+        <w:t>misschien uitbreidbaar naar ninja-map</w:t>
+      </w:r>
+      <w:r>
+        <w:t xml:space="preserve">). </w:t>
       </w:r>
     </w:p>
     <w:p>
@@ -4972,37 +4975,27 @@
       <w:pPr>
         <w:pStyle w:val="Geenafstand"/>
       </w:pPr>
-      <w:r>
-        <w:t>Het spel speelt zicht af in verschillende tijden die variëren tussen het uiterlijk van vroeger en van de toekomst. Deze wereld is te zien in 2d waarbij de gebruiker het ziet vanaf de zijkant.</w:t>
-      </w:r>
-    </w:p>
-    <w:p>
-      <w:pPr>
-        <w:pStyle w:val="Geenafstand"/>
-      </w:pPr>
-    </w:p>
-    <w:p>
-      <w:pPr>
-        <w:pStyle w:val="Geenafstand"/>
-      </w:pPr>
-      <w:commentRangeStart w:id="5"/>
+      <w:commentRangeStart w:id="3"/>
       <w:r>
         <w:t>Het spel is te bedienen met de muis.</w:t>
       </w:r>
-      <w:commentRangeEnd w:id="5"/>
+      <w:commentRangeEnd w:id="3"/>
       <w:r>
         <w:rPr>
           <w:rStyle w:val="Verwijzingopmerking"/>
           <w:rFonts w:eastAsiaTheme="minorHAnsi"/>
           <w:lang w:eastAsia="en-US"/>
         </w:rPr>
-        <w:commentReference w:id="5"/>
+        <w:commentReference w:id="3"/>
       </w:r>
       <w:r>
         <w:t xml:space="preserve"> Met een muisklik is het mogelijk om de karakters in het spel te brengen</w:t>
       </w:r>
       <w:r>
         <w:t>. Ook is het mogelijk om jouw gebouw te upgraden via de muisklik.</w:t>
+      </w:r>
+      <w:r>
+        <w:t xml:space="preserve"> Het perspectief waaruit de speler kijkt is van de zijkant. </w:t>
       </w:r>
     </w:p>
     <w:p>
@@ -5018,11 +5011,11 @@
           <w:numId w:val="2"/>
         </w:numPr>
       </w:pPr>
-      <w:bookmarkStart w:id="6" w:name="_Toc509300877"/>
+      <w:bookmarkStart w:id="4" w:name="_Toc509300877"/>
       <w:r>
         <w:t>Objecten &amp; obstakels</w:t>
       </w:r>
-      <w:bookmarkEnd w:id="6"/>
+      <w:bookmarkEnd w:id="4"/>
     </w:p>
     <w:tbl>
       <w:tblPr>
@@ -5186,11 +5179,11 @@
           <w:numId w:val="2"/>
         </w:numPr>
       </w:pPr>
-      <w:bookmarkStart w:id="7" w:name="_Toc509300878"/>
+      <w:bookmarkStart w:id="5" w:name="_Toc509300878"/>
       <w:r>
         <w:t>Start en eind van het spel</w:t>
       </w:r>
-      <w:bookmarkEnd w:id="7"/>
+      <w:bookmarkEnd w:id="5"/>
     </w:p>
     <w:p>
       <w:pPr>
@@ -5227,11 +5220,11 @@
           <w:numId w:val="2"/>
         </w:numPr>
       </w:pPr>
-      <w:bookmarkStart w:id="8" w:name="_Toc509300879"/>
+      <w:bookmarkStart w:id="6" w:name="_Toc509300879"/>
       <w:r>
         <w:t>Overige elementen</w:t>
       </w:r>
-      <w:bookmarkEnd w:id="8"/>
+      <w:bookmarkEnd w:id="6"/>
     </w:p>
     <w:p>
       <w:pPr>
@@ -5268,6 +5261,8 @@
       <w:r>
         <w:br w:type="page"/>
       </w:r>
+      <w:bookmarkStart w:id="7" w:name="_GoBack"/>
+      <w:bookmarkEnd w:id="7"/>
     </w:p>
     <w:p>
       <w:pPr>
@@ -5277,14 +5272,14 @@
           <w:numId w:val="2"/>
         </w:numPr>
       </w:pPr>
-      <w:bookmarkStart w:id="9" w:name="_Schermschetsen"/>
-      <w:bookmarkStart w:id="10" w:name="_Toc509300880"/>
-      <w:bookmarkEnd w:id="9"/>
+      <w:bookmarkStart w:id="8" w:name="_Schermschetsen"/>
+      <w:bookmarkStart w:id="9" w:name="_Toc509300880"/>
+      <w:bookmarkEnd w:id="8"/>
       <w:r>
         <w:lastRenderedPageBreak/>
         <w:t>Schermschetsen</w:t>
       </w:r>
-      <w:bookmarkEnd w:id="10"/>
+      <w:bookmarkEnd w:id="9"/>
     </w:p>
     <w:p>
       <w:pPr>
@@ -5325,14 +5320,27 @@
       <w:r>
         <w:t xml:space="preserve">Figuur </w:t>
       </w:r>
-      <w:fldSimple w:instr=" SEQ Figuur \* ARABIC ">
-        <w:r>
-          <w:rPr>
-            <w:noProof/>
-          </w:rPr>
-          <w:t>1</w:t>
-        </w:r>
-      </w:fldSimple>
+      <w:r>
+        <w:fldChar w:fldCharType="begin"/>
+      </w:r>
+      <w:r>
+        <w:instrText xml:space="preserve"> SEQ Figuur \* ARABIC </w:instrText>
+      </w:r>
+      <w:r>
+        <w:fldChar w:fldCharType="separate"/>
+      </w:r>
+      <w:r>
+        <w:rPr>
+          <w:noProof/>
+        </w:rPr>
+        <w:t>1</w:t>
+      </w:r>
+      <w:r>
+        <w:rPr>
+          <w:noProof/>
+        </w:rPr>
+        <w:fldChar w:fldCharType="end"/>
+      </w:r>
       <w:r>
         <w:t xml:space="preserve"> achtergrond speelveld</w:t>
       </w:r>
@@ -5349,7 +5357,7 @@
       </w:pPr>
       <w:r>
         <w:pict w14:anchorId="7FE2520C">
-          <v:shape id="_x0000_i1026" type="#_x0000_t75" style="width:74.25pt;height:136.5pt">
+          <v:shape id="_x0000_i1026" type="#_x0000_t75" style="width:74.35pt;height:136.65pt">
             <v:imagedata r:id="rId12" o:title="grave-clipart-coffin-7" cropleft="31567f"/>
           </v:shape>
         </w:pict>
@@ -5362,14 +5370,27 @@
       <w:r>
         <w:t xml:space="preserve">Figuur </w:t>
       </w:r>
-      <w:fldSimple w:instr=" SEQ Figuur \* ARABIC ">
-        <w:r>
-          <w:rPr>
-            <w:noProof/>
-          </w:rPr>
-          <w:t>2</w:t>
-        </w:r>
-      </w:fldSimple>
+      <w:r>
+        <w:fldChar w:fldCharType="begin"/>
+      </w:r>
+      <w:r>
+        <w:instrText xml:space="preserve"> SEQ Figuur \* ARABIC </w:instrText>
+      </w:r>
+      <w:r>
+        <w:fldChar w:fldCharType="separate"/>
+      </w:r>
+      <w:r>
+        <w:rPr>
+          <w:noProof/>
+        </w:rPr>
+        <w:t>2</w:t>
+      </w:r>
+      <w:r>
+        <w:rPr>
+          <w:noProof/>
+        </w:rPr>
+        <w:fldChar w:fldCharType="end"/>
+      </w:r>
       <w:r>
         <w:t xml:space="preserve"> Gebouw</w:t>
       </w:r>
@@ -5380,7 +5401,7 @@
       </w:pPr>
       <w:r>
         <w:pict w14:anchorId="28728C86">
-          <v:shape id="_x0000_i1027" type="#_x0000_t75" style="width:129.75pt;height:156.75pt">
+          <v:shape id="_x0000_i1027" type="#_x0000_t75" style="width:129.65pt;height:156.85pt">
             <v:imagedata r:id="rId13" o:title="Attack (1)"/>
           </v:shape>
         </w:pict>
@@ -5393,14 +5414,27 @@
       <w:r>
         <w:t xml:space="preserve">Figuur </w:t>
       </w:r>
-      <w:fldSimple w:instr=" SEQ Figuur \* ARABIC ">
-        <w:r>
-          <w:rPr>
-            <w:noProof/>
-          </w:rPr>
-          <w:t>3</w:t>
-        </w:r>
-      </w:fldSimple>
+      <w:r>
+        <w:fldChar w:fldCharType="begin"/>
+      </w:r>
+      <w:r>
+        <w:instrText xml:space="preserve"> SEQ Figuur \* ARABIC </w:instrText>
+      </w:r>
+      <w:r>
+        <w:fldChar w:fldCharType="separate"/>
+      </w:r>
+      <w:r>
+        <w:rPr>
+          <w:noProof/>
+        </w:rPr>
+        <w:t>3</w:t>
+      </w:r>
+      <w:r>
+        <w:rPr>
+          <w:noProof/>
+        </w:rPr>
+        <w:fldChar w:fldCharType="end"/>
+      </w:r>
       <w:r>
         <w:t xml:space="preserve"> zombie karakter</w:t>
       </w:r>
@@ -5415,7 +5449,7 @@
       </w:pPr>
       <w:r>
         <w:pict w14:anchorId="00B0AB5B">
-          <v:shape id="_x0000_i1028" type="#_x0000_t75" style="width:84pt;height:159pt">
+          <v:shape id="_x0000_i1028" type="#_x0000_t75" style="width:84.05pt;height:159pt">
             <v:imagedata r:id="rId14" o:title="Idle__000"/>
           </v:shape>
         </w:pict>
@@ -5428,14 +5462,27 @@
       <w:r>
         <w:t xml:space="preserve">Figuur </w:t>
       </w:r>
-      <w:fldSimple w:instr=" SEQ Figuur \* ARABIC ">
-        <w:r>
-          <w:rPr>
-            <w:noProof/>
-          </w:rPr>
-          <w:t>4</w:t>
-        </w:r>
-      </w:fldSimple>
+      <w:r>
+        <w:fldChar w:fldCharType="begin"/>
+      </w:r>
+      <w:r>
+        <w:instrText xml:space="preserve"> SEQ Figuur \* ARABIC </w:instrText>
+      </w:r>
+      <w:r>
+        <w:fldChar w:fldCharType="separate"/>
+      </w:r>
+      <w:r>
+        <w:rPr>
+          <w:noProof/>
+        </w:rPr>
+        <w:t>4</w:t>
+      </w:r>
+      <w:r>
+        <w:rPr>
+          <w:noProof/>
+        </w:rPr>
+        <w:fldChar w:fldCharType="end"/>
+      </w:r>
       <w:r>
         <w:t xml:space="preserve"> ninja karakter</w:t>
       </w:r>
@@ -5506,14 +5553,27 @@
       <w:r>
         <w:t xml:space="preserve">Figuur </w:t>
       </w:r>
-      <w:fldSimple w:instr=" SEQ Figuur \* ARABIC ">
-        <w:r>
-          <w:rPr>
-            <w:noProof/>
-          </w:rPr>
-          <w:t>5</w:t>
-        </w:r>
-      </w:fldSimple>
+      <w:r>
+        <w:fldChar w:fldCharType="begin"/>
+      </w:r>
+      <w:r>
+        <w:instrText xml:space="preserve"> SEQ Figuur \* ARABIC </w:instrText>
+      </w:r>
+      <w:r>
+        <w:fldChar w:fldCharType="separate"/>
+      </w:r>
+      <w:r>
+        <w:rPr>
+          <w:noProof/>
+        </w:rPr>
+        <w:t>5</w:t>
+      </w:r>
+      <w:r>
+        <w:rPr>
+          <w:noProof/>
+        </w:rPr>
+        <w:fldChar w:fldCharType="end"/>
+      </w:r>
       <w:r>
         <w:t xml:space="preserve"> Voorbeeld speelveld</w:t>
       </w:r>
@@ -5584,14 +5644,27 @@
       <w:r>
         <w:t xml:space="preserve">Figuur </w:t>
       </w:r>
-      <w:fldSimple w:instr=" SEQ Figuur \* ARABIC ">
-        <w:r>
-          <w:rPr>
-            <w:noProof/>
-          </w:rPr>
-          <w:t>6</w:t>
-        </w:r>
-      </w:fldSimple>
+      <w:r>
+        <w:fldChar w:fldCharType="begin"/>
+      </w:r>
+      <w:r>
+        <w:instrText xml:space="preserve"> SEQ Figuur \* ARABIC </w:instrText>
+      </w:r>
+      <w:r>
+        <w:fldChar w:fldCharType="separate"/>
+      </w:r>
+      <w:r>
+        <w:rPr>
+          <w:noProof/>
+        </w:rPr>
+        <w:t>6</w:t>
+      </w:r>
+      <w:r>
+        <w:rPr>
+          <w:noProof/>
+        </w:rPr>
+        <w:fldChar w:fldCharType="end"/>
+      </w:r>
       <w:r>
         <w:t xml:space="preserve"> Einde spel</w:t>
       </w:r>
@@ -5604,12 +5677,65 @@
           <w:numId w:val="2"/>
         </w:numPr>
       </w:pPr>
-      <w:bookmarkStart w:id="11" w:name="_Toc509300881"/>
+      <w:r>
+        <w:lastRenderedPageBreak/>
+        <w:t>Uitwerkingen</w:t>
+      </w:r>
+    </w:p>
+    <w:p>
+      <w:pPr>
+        <w:pStyle w:val="Geenafstand"/>
+      </w:pPr>
+      <w:r>
+        <w:t xml:space="preserve">We beginnen met de basis te leggen van het spel. Dit doen we door in ieder geval twee karakters te creëren die aan beide kanten (speler/computer) in kan worden gezet. Deze moeten uiteraard interactief zijn, hier hoort dus Aanvallen en lopen bij. </w:t>
+      </w:r>
+    </w:p>
+    <w:p>
+      <w:pPr>
+        <w:pStyle w:val="Geenafstand"/>
+      </w:pPr>
+      <w:r>
+        <w:t>Daarnaast is het ook het doel om de gebouw te slopen. Dit zijn de hoofdzaken die uitgewerkt gaan worden.</w:t>
+      </w:r>
+    </w:p>
+    <w:p>
+      <w:pPr>
+        <w:pStyle w:val="Geenafstand"/>
+      </w:pPr>
+    </w:p>
+    <w:p>
+      <w:pPr>
+        <w:pStyle w:val="Geenafstand"/>
+      </w:pPr>
+      <w:r>
+        <w:t>De optionele mogelijkheden zijn vrij groot. Wij denken hierbij aan niveauverschillen, verschillende werelden, meerde karakters en noem maar op. Het is erg uitbreidbaar, en vandaar kiezen wij ook voor een bepaalde basis. Stel we hebben tijd over kunnen we nog altijd verder bouwen.</w:t>
+      </w:r>
+    </w:p>
+    <w:p>
+      <w:pPr>
+        <w:rPr>
+          <w:rFonts w:eastAsiaTheme="minorEastAsia"/>
+          <w:lang w:eastAsia="nl-NL"/>
+        </w:rPr>
+      </w:pPr>
+      <w:r>
+        <w:br w:type="page"/>
+      </w:r>
+    </w:p>
+    <w:p>
+      <w:pPr>
+        <w:pStyle w:val="Kop1"/>
+        <w:numPr>
+          <w:ilvl w:val="0"/>
+          <w:numId w:val="2"/>
+        </w:numPr>
+      </w:pPr>
+      <w:bookmarkStart w:id="10" w:name="_Toc509300881"/>
       <w:r>
         <w:lastRenderedPageBreak/>
         <w:t>Bijlagen / Bronnen</w:t>
       </w:r>
-      <w:bookmarkEnd w:id="11"/>
+      <w:bookmarkEnd w:id="10"/>
     </w:p>
     <w:p>
       <w:pPr>
@@ -5619,13 +5745,13 @@
           <w:numId w:val="2"/>
         </w:numPr>
       </w:pPr>
-      <w:bookmarkStart w:id="12" w:name="_Uitleg_Age_of"/>
-      <w:bookmarkStart w:id="13" w:name="_Toc509300882"/>
+      <w:bookmarkStart w:id="11" w:name="_Uitleg_Age_of"/>
+      <w:bookmarkStart w:id="12" w:name="_Toc509300882"/>
+      <w:bookmarkEnd w:id="11"/>
+      <w:r>
+        <w:t>Uitleg Age of War</w:t>
+      </w:r>
       <w:bookmarkEnd w:id="12"/>
-      <w:r>
-        <w:t>Uitleg Age of War</w:t>
-      </w:r>
-      <w:bookmarkEnd w:id="13"/>
     </w:p>
     <w:p>
       <w:pPr>
@@ -5682,23 +5808,7 @@
 
 <file path=word/comments.xml><?xml version="1.0" encoding="utf-8"?>
 <w:comments xmlns:wpc="http://schemas.microsoft.com/office/word/2010/wordprocessingCanvas" xmlns:cx="http://schemas.microsoft.com/office/drawing/2014/chartex" xmlns:cx1="http://schemas.microsoft.com/office/drawing/2015/9/8/chartex" xmlns:mc="http://schemas.openxmlformats.org/markup-compatibility/2006" xmlns:o="urn:schemas-microsoft-com:office:office" xmlns:r="http://schemas.openxmlformats.org/officeDocument/2006/relationships" xmlns:m="http://schemas.openxmlformats.org/officeDocument/2006/math" xmlns:v="urn:schemas-microsoft-com:vml" xmlns:wp14="http://schemas.microsoft.com/office/word/2010/wordprocessingDrawing" xmlns:wp="http://schemas.openxmlformats.org/drawingml/2006/wordprocessingDrawing" xmlns:w10="urn:schemas-microsoft-com:office:word" xmlns:w="http://schemas.openxmlformats.org/wordprocessingml/2006/main" xmlns:w14="http://schemas.microsoft.com/office/word/2010/wordml" xmlns:w15="http://schemas.microsoft.com/office/word/2012/wordml" xmlns:w16se="http://schemas.microsoft.com/office/word/2015/wordml/symex" xmlns:wpg="http://schemas.microsoft.com/office/word/2010/wordprocessingGroup" xmlns:wpi="http://schemas.microsoft.com/office/word/2010/wordprocessingInk" xmlns:wne="http://schemas.microsoft.com/office/word/2006/wordml" xmlns:wps="http://schemas.microsoft.com/office/word/2010/wordprocessingShape" mc:Ignorable="w14 w15 w16se wp14">
-  <w:comment w:id="3" w:author="nick braks" w:date="2018-03-20T09:11:00Z" w:initials="nb">
-    <w:p>
-      <w:pPr>
-        <w:pStyle w:val="Tekstopmerking"/>
-      </w:pPr>
-      <w:r>
-        <w:rPr>
-          <w:rStyle w:val="Verwijzingopmerking"/>
-        </w:rPr>
-        <w:annotationRef/>
-      </w:r>
-      <w:r>
-        <w:t>Inleiding maken</w:t>
-      </w:r>
-    </w:p>
-  </w:comment>
-  <w:comment w:id="5" w:author="nick braks" w:date="2018-03-19T14:24:00Z" w:initials="nb">
+  <w:comment w:id="3" w:author="nick braks" w:date="2018-03-19T14:24:00Z" w:initials="nb">
     <w:p>
       <w:pPr>
         <w:pStyle w:val="Tekstopmerking"/>
@@ -5719,7 +5829,6 @@
 
 <file path=word/commentsExtended.xml><?xml version="1.0" encoding="utf-8"?>
 <w15:commentsEx xmlns:wpc="http://schemas.microsoft.com/office/word/2010/wordprocessingCanvas" xmlns:cx="http://schemas.microsoft.com/office/drawing/2014/chartex" xmlns:cx1="http://schemas.microsoft.com/office/drawing/2015/9/8/chartex" xmlns:mc="http://schemas.openxmlformats.org/markup-compatibility/2006" xmlns:o="urn:schemas-microsoft-com:office:office" xmlns:r="http://schemas.openxmlformats.org/officeDocument/2006/relationships" xmlns:m="http://schemas.openxmlformats.org/officeDocument/2006/math" xmlns:v="urn:schemas-microsoft-com:vml" xmlns:wp14="http://schemas.microsoft.com/office/word/2010/wordprocessingDrawing" xmlns:wp="http://schemas.openxmlformats.org/drawingml/2006/wordprocessingDrawing" xmlns:w10="urn:schemas-microsoft-com:office:word" xmlns:w="http://schemas.openxmlformats.org/wordprocessingml/2006/main" xmlns:w14="http://schemas.microsoft.com/office/word/2010/wordml" xmlns:w15="http://schemas.microsoft.com/office/word/2012/wordml" xmlns:w16se="http://schemas.microsoft.com/office/word/2015/wordml/symex" xmlns:wpg="http://schemas.microsoft.com/office/word/2010/wordprocessingGroup" xmlns:wpi="http://schemas.microsoft.com/office/word/2010/wordprocessingInk" xmlns:wne="http://schemas.microsoft.com/office/word/2006/wordml" xmlns:wps="http://schemas.microsoft.com/office/word/2010/wordprocessingShape" mc:Ignorable="w14 w15 w16se wp14">
-  <w15:commentEx w15:paraId="1746B42B" w15:done="0"/>
   <w15:commentEx w15:paraId="4214A6FA" w15:done="0"/>
 </w15:commentsEx>
 </file>
@@ -5782,7 +5891,7 @@
           <w:rPr>
             <w:noProof/>
           </w:rPr>
-          <w:t>7</w:t>
+          <w:t>4</w:t>
         </w:r>
         <w:r>
           <w:fldChar w:fldCharType="end"/>
@@ -7234,7 +7343,7 @@
 </file>
 
 <file path=customXml/itemProps2.xml><?xml version="1.0" encoding="utf-8"?>
-<ds:datastoreItem xmlns:ds="http://schemas.openxmlformats.org/officeDocument/2006/customXml" ds:itemID="{86B3ADE8-7D4A-4920-BE96-646670764007}">
+<ds:datastoreItem xmlns:ds="http://schemas.openxmlformats.org/officeDocument/2006/customXml" ds:itemID="{D791C00A-AE27-4CC1-A589-5A2F1F90FAC1}">
   <ds:schemaRefs>
     <ds:schemaRef ds:uri="http://schemas.openxmlformats.org/officeDocument/2006/bibliography"/>
   </ds:schemaRefs>

</xml_diff>